<commit_message>
Updated Precondition for Final Project
</commit_message>
<xml_diff>
--- a/PreconditionForFinalProject.docx
+++ b/PreconditionForFinalProject.docx
@@ -6,31 +6,31 @@
       <w:pPr>
         <w:rPr>
           <w:rFonts w:ascii="Times New Roman" w:hAnsi="Times New Roman" w:cs="Times New Roman"/>
-          <w:sz w:val="28"/>
-          <w:szCs w:val="28"/>
-        </w:rPr>
-      </w:pPr>
-      <w:r>
-        <w:rPr>
-          <w:rFonts w:ascii="Times New Roman" w:hAnsi="Times New Roman" w:cs="Times New Roman"/>
-          <w:sz w:val="28"/>
-          <w:szCs w:val="28"/>
+          <w:sz w:val="24"/>
+          <w:szCs w:val="24"/>
+        </w:rPr>
+      </w:pPr>
+      <w:r>
+        <w:rPr>
+          <w:rFonts w:ascii="Times New Roman" w:hAnsi="Times New Roman" w:cs="Times New Roman"/>
+          <w:sz w:val="24"/>
+          <w:szCs w:val="24"/>
         </w:rPr>
         <w:t xml:space="preserve">Feature: </w:t>
       </w:r>
       <w:r>
         <w:rPr>
           <w:rFonts w:ascii="Times New Roman" w:hAnsi="Times New Roman" w:cs="Times New Roman"/>
-          <w:sz w:val="28"/>
-          <w:szCs w:val="28"/>
+          <w:sz w:val="24"/>
+          <w:szCs w:val="24"/>
         </w:rPr>
         <w:t>Login functionality for registered user</w:t>
       </w:r>
       <w:r>
         <w:rPr>
           <w:rFonts w:ascii="Times New Roman" w:hAnsi="Times New Roman" w:cs="Times New Roman"/>
-          <w:sz w:val="28"/>
-          <w:szCs w:val="28"/>
+          <w:sz w:val="24"/>
+          <w:szCs w:val="24"/>
         </w:rPr>
         <w:t xml:space="preserve"> for saucedemo.com</w:t>
       </w:r>
@@ -39,48 +39,48 @@
       <w:pPr>
         <w:rPr>
           <w:rFonts w:ascii="Times New Roman" w:hAnsi="Times New Roman" w:cs="Times New Roman"/>
-          <w:sz w:val="28"/>
-          <w:szCs w:val="28"/>
-        </w:rPr>
-      </w:pPr>
-    </w:p>
-    <w:p>
-      <w:pPr>
-        <w:rPr>
-          <w:rFonts w:ascii="Times New Roman" w:hAnsi="Times New Roman" w:cs="Times New Roman"/>
-          <w:sz w:val="28"/>
-          <w:szCs w:val="28"/>
-        </w:rPr>
-      </w:pPr>
-      <w:r>
-        <w:rPr>
-          <w:rFonts w:ascii="Times New Roman" w:hAnsi="Times New Roman" w:cs="Times New Roman"/>
-          <w:sz w:val="28"/>
-          <w:szCs w:val="28"/>
+          <w:sz w:val="24"/>
+          <w:szCs w:val="24"/>
+        </w:rPr>
+      </w:pPr>
+    </w:p>
+    <w:p>
+      <w:pPr>
+        <w:rPr>
+          <w:rFonts w:ascii="Times New Roman" w:hAnsi="Times New Roman" w:cs="Times New Roman"/>
+          <w:sz w:val="24"/>
+          <w:szCs w:val="24"/>
+        </w:rPr>
+      </w:pPr>
+      <w:r>
+        <w:rPr>
+          <w:rFonts w:ascii="Times New Roman" w:hAnsi="Times New Roman" w:cs="Times New Roman"/>
+          <w:sz w:val="24"/>
+          <w:szCs w:val="24"/>
         </w:rPr>
         <w:t xml:space="preserve">Scenario: </w:t>
       </w:r>
       <w:r>
         <w:rPr>
           <w:rFonts w:ascii="Times New Roman" w:hAnsi="Times New Roman" w:cs="Times New Roman"/>
-          <w:sz w:val="28"/>
-          <w:szCs w:val="28"/>
+          <w:sz w:val="24"/>
+          <w:szCs w:val="24"/>
         </w:rPr>
         <w:t>User can</w:t>
       </w:r>
       <w:r>
         <w:rPr>
           <w:rFonts w:ascii="Times New Roman" w:hAnsi="Times New Roman" w:cs="Times New Roman"/>
-          <w:sz w:val="28"/>
-          <w:szCs w:val="28"/>
+          <w:sz w:val="24"/>
+          <w:szCs w:val="24"/>
         </w:rPr>
         <w:t xml:space="preserve"> login</w:t>
       </w:r>
       <w:r>
         <w:rPr>
           <w:rFonts w:ascii="Times New Roman" w:hAnsi="Times New Roman" w:cs="Times New Roman"/>
-          <w:sz w:val="28"/>
-          <w:szCs w:val="28"/>
+          <w:sz w:val="24"/>
+          <w:szCs w:val="24"/>
         </w:rPr>
         <w:t xml:space="preserve"> with valid credentials</w:t>
       </w:r>
@@ -89,17 +89,551 @@
       <w:pPr>
         <w:rPr>
           <w:rFonts w:ascii="Times New Roman" w:hAnsi="Times New Roman" w:cs="Times New Roman"/>
-          <w:sz w:val="28"/>
-          <w:szCs w:val="28"/>
-        </w:rPr>
-      </w:pPr>
-      <w:r>
-        <w:rPr>
-          <w:rFonts w:ascii="Times New Roman" w:hAnsi="Times New Roman" w:cs="Times New Roman"/>
-          <w:sz w:val="28"/>
-          <w:szCs w:val="28"/>
+          <w:sz w:val="24"/>
+          <w:szCs w:val="24"/>
+        </w:rPr>
+      </w:pPr>
+      <w:r>
+        <w:rPr>
+          <w:rFonts w:ascii="Times New Roman" w:hAnsi="Times New Roman" w:cs="Times New Roman"/>
+          <w:sz w:val="24"/>
+          <w:szCs w:val="24"/>
         </w:rPr>
         <w:t>Given user is on login page</w:t>
+      </w:r>
+    </w:p>
+    <w:p>
+      <w:pPr>
+        <w:rPr>
+          <w:rFonts w:ascii="Times New Roman" w:hAnsi="Times New Roman" w:cs="Times New Roman"/>
+          <w:sz w:val="24"/>
+          <w:szCs w:val="24"/>
+        </w:rPr>
+      </w:pPr>
+      <w:r>
+        <w:rPr>
+          <w:rFonts w:ascii="Times New Roman" w:hAnsi="Times New Roman" w:cs="Times New Roman"/>
+          <w:sz w:val="24"/>
+          <w:szCs w:val="24"/>
+        </w:rPr>
+        <w:t xml:space="preserve">When user enters </w:t>
+      </w:r>
+      <w:r>
+        <w:rPr>
+          <w:rFonts w:ascii="Times New Roman" w:hAnsi="Times New Roman" w:cs="Times New Roman"/>
+          <w:sz w:val="24"/>
+          <w:szCs w:val="24"/>
+        </w:rPr>
+        <w:t>&lt;</w:t>
+      </w:r>
+      <w:r>
+        <w:rPr>
+          <w:rFonts w:ascii="Times New Roman" w:hAnsi="Times New Roman" w:cs="Times New Roman"/>
+          <w:sz w:val="24"/>
+          <w:szCs w:val="24"/>
+        </w:rPr>
+        <w:t>username</w:t>
+      </w:r>
+      <w:r>
+        <w:rPr>
+          <w:rFonts w:ascii="Times New Roman" w:hAnsi="Times New Roman" w:cs="Times New Roman"/>
+          <w:sz w:val="24"/>
+          <w:szCs w:val="24"/>
+        </w:rPr>
+        <w:t>&gt;</w:t>
+      </w:r>
+      <w:r>
+        <w:rPr>
+          <w:rFonts w:ascii="Times New Roman" w:hAnsi="Times New Roman" w:cs="Times New Roman"/>
+          <w:sz w:val="24"/>
+          <w:szCs w:val="24"/>
+        </w:rPr>
+        <w:t xml:space="preserve"> and </w:t>
+      </w:r>
+      <w:r>
+        <w:rPr>
+          <w:rFonts w:ascii="Times New Roman" w:hAnsi="Times New Roman" w:cs="Times New Roman"/>
+          <w:sz w:val="24"/>
+          <w:szCs w:val="24"/>
+        </w:rPr>
+        <w:t>&lt;</w:t>
+      </w:r>
+      <w:r>
+        <w:rPr>
+          <w:rFonts w:ascii="Times New Roman" w:hAnsi="Times New Roman" w:cs="Times New Roman"/>
+          <w:sz w:val="24"/>
+          <w:szCs w:val="24"/>
+        </w:rPr>
+        <w:t>password</w:t>
+      </w:r>
+      <w:r>
+        <w:rPr>
+          <w:rFonts w:ascii="Times New Roman" w:hAnsi="Times New Roman" w:cs="Times New Roman"/>
+          <w:sz w:val="24"/>
+          <w:szCs w:val="24"/>
+        </w:rPr>
+        <w:t>&gt;</w:t>
+      </w:r>
+    </w:p>
+    <w:p>
+      <w:pPr>
+        <w:rPr>
+          <w:rFonts w:ascii="Times New Roman" w:hAnsi="Times New Roman" w:cs="Times New Roman"/>
+          <w:sz w:val="24"/>
+          <w:szCs w:val="24"/>
+        </w:rPr>
+      </w:pPr>
+      <w:r>
+        <w:rPr>
+          <w:rFonts w:ascii="Times New Roman" w:hAnsi="Times New Roman" w:cs="Times New Roman"/>
+          <w:sz w:val="24"/>
+          <w:szCs w:val="24"/>
+        </w:rPr>
+        <w:t>And clicks on login button</w:t>
+      </w:r>
+    </w:p>
+    <w:p>
+      <w:pPr>
+        <w:rPr>
+          <w:rFonts w:ascii="Times New Roman" w:hAnsi="Times New Roman" w:cs="Times New Roman"/>
+          <w:sz w:val="24"/>
+          <w:szCs w:val="24"/>
+        </w:rPr>
+      </w:pPr>
+      <w:r>
+        <w:rPr>
+          <w:rFonts w:ascii="Times New Roman" w:hAnsi="Times New Roman" w:cs="Times New Roman"/>
+          <w:sz w:val="24"/>
+          <w:szCs w:val="24"/>
+        </w:rPr>
+        <w:t>Then products listing page is displayed</w:t>
+      </w:r>
+    </w:p>
+    <w:p>
+      <w:pPr>
+        <w:rPr>
+          <w:rFonts w:ascii="Times New Roman" w:hAnsi="Times New Roman" w:cs="Times New Roman"/>
+          <w:sz w:val="24"/>
+          <w:szCs w:val="24"/>
+        </w:rPr>
+      </w:pPr>
+    </w:p>
+    <w:p>
+      <w:pPr>
+        <w:rPr>
+          <w:rFonts w:ascii="Times New Roman" w:hAnsi="Times New Roman" w:cs="Times New Roman"/>
+          <w:sz w:val="24"/>
+          <w:szCs w:val="24"/>
+        </w:rPr>
+      </w:pPr>
+      <w:r>
+        <w:rPr>
+          <w:rFonts w:ascii="Times New Roman" w:hAnsi="Times New Roman" w:cs="Times New Roman"/>
+          <w:sz w:val="24"/>
+          <w:szCs w:val="24"/>
+        </w:rPr>
+        <w:t>Examples:</w:t>
+      </w:r>
+    </w:p>
+    <w:p>
+      <w:pPr>
+        <w:rPr>
+          <w:rFonts w:ascii="Times New Roman" w:hAnsi="Times New Roman" w:cs="Times New Roman"/>
+          <w:sz w:val="24"/>
+          <w:szCs w:val="24"/>
+        </w:rPr>
+      </w:pPr>
+      <w:r>
+        <w:rPr>
+          <w:rFonts w:ascii="Times New Roman" w:hAnsi="Times New Roman" w:cs="Times New Roman"/>
+          <w:sz w:val="24"/>
+          <w:szCs w:val="24"/>
+        </w:rPr>
+        <w:t>| username | password |</w:t>
+      </w:r>
+    </w:p>
+    <w:p>
+      <w:pPr>
+        <w:rPr>
+          <w:rFonts w:ascii="Times New Roman" w:hAnsi="Times New Roman" w:cs="Times New Roman"/>
+          <w:sz w:val="24"/>
+          <w:szCs w:val="24"/>
+        </w:rPr>
+      </w:pPr>
+      <w:r>
+        <w:rPr>
+          <w:rFonts w:ascii="Times New Roman" w:hAnsi="Times New Roman" w:cs="Times New Roman"/>
+          <w:sz w:val="24"/>
+          <w:szCs w:val="24"/>
+        </w:rPr>
+        <w:t xml:space="preserve">| </w:t>
+      </w:r>
+      <w:proofErr w:type="spellStart"/>
+      <w:r>
+        <w:rPr>
+          <w:rFonts w:ascii="Times New Roman" w:hAnsi="Times New Roman" w:cs="Times New Roman"/>
+          <w:sz w:val="24"/>
+          <w:szCs w:val="24"/>
+        </w:rPr>
+        <w:t>standard_user</w:t>
+      </w:r>
+      <w:proofErr w:type="spellEnd"/>
+      <w:r>
+        <w:rPr>
+          <w:rFonts w:ascii="Times New Roman" w:hAnsi="Times New Roman" w:cs="Times New Roman"/>
+          <w:sz w:val="24"/>
+          <w:szCs w:val="24"/>
+        </w:rPr>
+        <w:t xml:space="preserve"> | </w:t>
+      </w:r>
+      <w:proofErr w:type="spellStart"/>
+      <w:r>
+        <w:rPr>
+          <w:rFonts w:ascii="Times New Roman" w:hAnsi="Times New Roman" w:cs="Times New Roman"/>
+          <w:sz w:val="24"/>
+          <w:szCs w:val="24"/>
+        </w:rPr>
+        <w:t>secret_sauce</w:t>
+      </w:r>
+      <w:proofErr w:type="spellEnd"/>
+      <w:r>
+        <w:rPr>
+          <w:rFonts w:ascii="Times New Roman" w:hAnsi="Times New Roman" w:cs="Times New Roman"/>
+          <w:sz w:val="24"/>
+          <w:szCs w:val="24"/>
+        </w:rPr>
+        <w:t xml:space="preserve"> |</w:t>
+      </w:r>
+    </w:p>
+    <w:p>
+      <w:pPr>
+        <w:rPr>
+          <w:rFonts w:ascii="Times New Roman" w:hAnsi="Times New Roman" w:cs="Times New Roman"/>
+          <w:sz w:val="24"/>
+          <w:szCs w:val="24"/>
+        </w:rPr>
+      </w:pPr>
+    </w:p>
+    <w:p>
+      <w:pPr>
+        <w:rPr>
+          <w:rFonts w:ascii="Times New Roman" w:hAnsi="Times New Roman" w:cs="Times New Roman"/>
+          <w:sz w:val="24"/>
+          <w:szCs w:val="24"/>
+        </w:rPr>
+      </w:pPr>
+      <w:r>
+        <w:rPr>
+          <w:rFonts w:ascii="Times New Roman" w:hAnsi="Times New Roman" w:cs="Times New Roman"/>
+          <w:sz w:val="24"/>
+          <w:szCs w:val="24"/>
+        </w:rPr>
+        <w:t>Scenario: User can’t login with invalid credentials</w:t>
+      </w:r>
+    </w:p>
+    <w:p>
+      <w:pPr>
+        <w:rPr>
+          <w:rFonts w:ascii="Times New Roman" w:hAnsi="Times New Roman" w:cs="Times New Roman"/>
+          <w:sz w:val="24"/>
+          <w:szCs w:val="24"/>
+        </w:rPr>
+      </w:pPr>
+      <w:r>
+        <w:rPr>
+          <w:rFonts w:ascii="Times New Roman" w:hAnsi="Times New Roman" w:cs="Times New Roman"/>
+          <w:sz w:val="24"/>
+          <w:szCs w:val="24"/>
+        </w:rPr>
+        <w:t>Given user is on login page</w:t>
+      </w:r>
+    </w:p>
+    <w:p>
+      <w:pPr>
+        <w:rPr>
+          <w:rFonts w:ascii="Times New Roman" w:hAnsi="Times New Roman" w:cs="Times New Roman"/>
+          <w:sz w:val="24"/>
+          <w:szCs w:val="24"/>
+        </w:rPr>
+      </w:pPr>
+      <w:r>
+        <w:rPr>
+          <w:rFonts w:ascii="Times New Roman" w:hAnsi="Times New Roman" w:cs="Times New Roman"/>
+          <w:sz w:val="24"/>
+          <w:szCs w:val="24"/>
+        </w:rPr>
+        <w:t xml:space="preserve">When user enters invalid </w:t>
+      </w:r>
+      <w:r>
+        <w:rPr>
+          <w:rFonts w:ascii="Times New Roman" w:hAnsi="Times New Roman" w:cs="Times New Roman"/>
+          <w:sz w:val="24"/>
+          <w:szCs w:val="24"/>
+        </w:rPr>
+        <w:t>&lt;</w:t>
+      </w:r>
+      <w:r>
+        <w:rPr>
+          <w:rFonts w:ascii="Times New Roman" w:hAnsi="Times New Roman" w:cs="Times New Roman"/>
+          <w:sz w:val="24"/>
+          <w:szCs w:val="24"/>
+        </w:rPr>
+        <w:t>username</w:t>
+      </w:r>
+      <w:r>
+        <w:rPr>
+          <w:rFonts w:ascii="Times New Roman" w:hAnsi="Times New Roman" w:cs="Times New Roman"/>
+          <w:sz w:val="24"/>
+          <w:szCs w:val="24"/>
+        </w:rPr>
+        <w:t>1&gt;</w:t>
+      </w:r>
+      <w:r>
+        <w:rPr>
+          <w:rFonts w:ascii="Times New Roman" w:hAnsi="Times New Roman" w:cs="Times New Roman"/>
+          <w:sz w:val="24"/>
+          <w:szCs w:val="24"/>
+        </w:rPr>
+        <w:t xml:space="preserve"> and </w:t>
+      </w:r>
+      <w:r>
+        <w:rPr>
+          <w:rFonts w:ascii="Times New Roman" w:hAnsi="Times New Roman" w:cs="Times New Roman"/>
+          <w:sz w:val="24"/>
+          <w:szCs w:val="24"/>
+        </w:rPr>
+        <w:t>&lt;</w:t>
+      </w:r>
+      <w:r>
+        <w:rPr>
+          <w:rFonts w:ascii="Times New Roman" w:hAnsi="Times New Roman" w:cs="Times New Roman"/>
+          <w:sz w:val="24"/>
+          <w:szCs w:val="24"/>
+        </w:rPr>
+        <w:t>password</w:t>
+      </w:r>
+      <w:r>
+        <w:rPr>
+          <w:rFonts w:ascii="Times New Roman" w:hAnsi="Times New Roman" w:cs="Times New Roman"/>
+          <w:sz w:val="24"/>
+          <w:szCs w:val="24"/>
+        </w:rPr>
+        <w:t>1&gt;</w:t>
+      </w:r>
+    </w:p>
+    <w:p>
+      <w:pPr>
+        <w:rPr>
+          <w:rFonts w:ascii="Times New Roman" w:hAnsi="Times New Roman" w:cs="Times New Roman"/>
+          <w:sz w:val="24"/>
+          <w:szCs w:val="24"/>
+        </w:rPr>
+      </w:pPr>
+      <w:r>
+        <w:rPr>
+          <w:rFonts w:ascii="Times New Roman" w:hAnsi="Times New Roman" w:cs="Times New Roman"/>
+          <w:sz w:val="24"/>
+          <w:szCs w:val="24"/>
+        </w:rPr>
+        <w:t>And clicks on login button</w:t>
+      </w:r>
+    </w:p>
+    <w:p>
+      <w:pPr>
+        <w:rPr>
+          <w:rFonts w:ascii="Times New Roman" w:hAnsi="Times New Roman" w:cs="Times New Roman"/>
+          <w:sz w:val="24"/>
+          <w:szCs w:val="24"/>
+        </w:rPr>
+      </w:pPr>
+      <w:r>
+        <w:rPr>
+          <w:rFonts w:ascii="Times New Roman" w:hAnsi="Times New Roman" w:cs="Times New Roman"/>
+          <w:sz w:val="24"/>
+          <w:szCs w:val="24"/>
+        </w:rPr>
+        <w:t>Then error is displayed</w:t>
+      </w:r>
+    </w:p>
+    <w:p>
+      <w:pPr>
+        <w:rPr>
+          <w:rFonts w:ascii="Times New Roman" w:hAnsi="Times New Roman" w:cs="Times New Roman"/>
+          <w:sz w:val="24"/>
+          <w:szCs w:val="24"/>
+        </w:rPr>
+      </w:pPr>
+    </w:p>
+    <w:p>
+      <w:pPr>
+        <w:rPr>
+          <w:rFonts w:ascii="Times New Roman" w:hAnsi="Times New Roman" w:cs="Times New Roman"/>
+          <w:sz w:val="24"/>
+          <w:szCs w:val="24"/>
+        </w:rPr>
+      </w:pPr>
+      <w:r>
+        <w:rPr>
+          <w:rFonts w:ascii="Times New Roman" w:hAnsi="Times New Roman" w:cs="Times New Roman"/>
+          <w:sz w:val="24"/>
+          <w:szCs w:val="24"/>
+        </w:rPr>
+        <w:t>Examples:</w:t>
+      </w:r>
+    </w:p>
+    <w:p>
+      <w:pPr>
+        <w:rPr>
+          <w:rFonts w:ascii="Times New Roman" w:hAnsi="Times New Roman" w:cs="Times New Roman"/>
+          <w:sz w:val="24"/>
+          <w:szCs w:val="24"/>
+        </w:rPr>
+      </w:pPr>
+      <w:r>
+        <w:rPr>
+          <w:rFonts w:ascii="Times New Roman" w:hAnsi="Times New Roman" w:cs="Times New Roman"/>
+          <w:sz w:val="24"/>
+          <w:szCs w:val="24"/>
+        </w:rPr>
+        <w:t>| username</w:t>
+      </w:r>
+      <w:r>
+        <w:rPr>
+          <w:rFonts w:ascii="Times New Roman" w:hAnsi="Times New Roman" w:cs="Times New Roman"/>
+          <w:sz w:val="24"/>
+          <w:szCs w:val="24"/>
+        </w:rPr>
+        <w:t>1</w:t>
+      </w:r>
+      <w:r>
+        <w:rPr>
+          <w:rFonts w:ascii="Times New Roman" w:hAnsi="Times New Roman" w:cs="Times New Roman"/>
+          <w:sz w:val="24"/>
+          <w:szCs w:val="24"/>
+        </w:rPr>
+        <w:t xml:space="preserve"> | password</w:t>
+      </w:r>
+      <w:r>
+        <w:rPr>
+          <w:rFonts w:ascii="Times New Roman" w:hAnsi="Times New Roman" w:cs="Times New Roman"/>
+          <w:sz w:val="24"/>
+          <w:szCs w:val="24"/>
+        </w:rPr>
+        <w:t>1</w:t>
+      </w:r>
+      <w:r>
+        <w:rPr>
+          <w:rFonts w:ascii="Times New Roman" w:hAnsi="Times New Roman" w:cs="Times New Roman"/>
+          <w:sz w:val="24"/>
+          <w:szCs w:val="24"/>
+        </w:rPr>
+        <w:t xml:space="preserve"> |</w:t>
+      </w:r>
+    </w:p>
+    <w:p>
+      <w:pPr>
+        <w:rPr>
+          <w:rFonts w:ascii="Times New Roman" w:hAnsi="Times New Roman" w:cs="Times New Roman"/>
+          <w:sz w:val="24"/>
+          <w:szCs w:val="24"/>
+        </w:rPr>
+      </w:pPr>
+      <w:r>
+        <w:rPr>
+          <w:rFonts w:ascii="Times New Roman" w:hAnsi="Times New Roman" w:cs="Times New Roman"/>
+          <w:sz w:val="24"/>
+          <w:szCs w:val="24"/>
+        </w:rPr>
+        <w:t xml:space="preserve">| </w:t>
+      </w:r>
+      <w:proofErr w:type="spellStart"/>
+      <w:r>
+        <w:rPr>
+          <w:rFonts w:ascii="Times New Roman" w:hAnsi="Times New Roman" w:cs="Times New Roman"/>
+          <w:sz w:val="24"/>
+          <w:szCs w:val="24"/>
+        </w:rPr>
+        <w:t>locked_out_user</w:t>
+      </w:r>
+      <w:proofErr w:type="spellEnd"/>
+      <w:r>
+        <w:rPr>
+          <w:rFonts w:ascii="Times New Roman" w:hAnsi="Times New Roman" w:cs="Times New Roman"/>
+          <w:sz w:val="24"/>
+          <w:szCs w:val="24"/>
+        </w:rPr>
+        <w:t xml:space="preserve"> | </w:t>
+      </w:r>
+      <w:proofErr w:type="spellStart"/>
+      <w:r>
+        <w:rPr>
+          <w:rFonts w:ascii="Times New Roman" w:hAnsi="Times New Roman" w:cs="Times New Roman"/>
+          <w:sz w:val="24"/>
+          <w:szCs w:val="24"/>
+        </w:rPr>
+        <w:t>secret_sauce</w:t>
+      </w:r>
+      <w:proofErr w:type="spellEnd"/>
+      <w:r>
+        <w:rPr>
+          <w:rFonts w:ascii="Times New Roman" w:hAnsi="Times New Roman" w:cs="Times New Roman"/>
+          <w:sz w:val="24"/>
+          <w:szCs w:val="24"/>
+        </w:rPr>
+        <w:t xml:space="preserve"> |</w:t>
+      </w:r>
+    </w:p>
+    <w:p>
+      <w:pPr>
+        <w:rPr>
+          <w:rFonts w:ascii="Times New Roman" w:hAnsi="Times New Roman" w:cs="Times New Roman"/>
+          <w:sz w:val="24"/>
+          <w:szCs w:val="24"/>
+        </w:rPr>
+      </w:pPr>
+      <w:r>
+        <w:rPr>
+          <w:rFonts w:ascii="Times New Roman" w:hAnsi="Times New Roman" w:cs="Times New Roman"/>
+          <w:sz w:val="24"/>
+          <w:szCs w:val="24"/>
+        </w:rPr>
+        <w:t xml:space="preserve">| </w:t>
+      </w:r>
+      <w:proofErr w:type="spellStart"/>
+      <w:r>
+        <w:rPr>
+          <w:rFonts w:ascii="Times New Roman" w:hAnsi="Times New Roman" w:cs="Times New Roman"/>
+          <w:sz w:val="24"/>
+          <w:szCs w:val="24"/>
+        </w:rPr>
+        <w:t>made_up_user</w:t>
+      </w:r>
+      <w:proofErr w:type="spellEnd"/>
+      <w:r>
+        <w:rPr>
+          <w:rFonts w:ascii="Times New Roman" w:hAnsi="Times New Roman" w:cs="Times New Roman"/>
+          <w:sz w:val="24"/>
+          <w:szCs w:val="24"/>
+        </w:rPr>
+        <w:t xml:space="preserve"> | </w:t>
+      </w:r>
+      <w:proofErr w:type="spellStart"/>
+      <w:r>
+        <w:rPr>
+          <w:rFonts w:ascii="Times New Roman" w:hAnsi="Times New Roman" w:cs="Times New Roman"/>
+          <w:sz w:val="24"/>
+          <w:szCs w:val="24"/>
+        </w:rPr>
+        <w:t>secret_sauce</w:t>
+      </w:r>
+      <w:proofErr w:type="spellEnd"/>
+      <w:r>
+        <w:rPr>
+          <w:rFonts w:ascii="Times New Roman" w:hAnsi="Times New Roman" w:cs="Times New Roman"/>
+          <w:sz w:val="24"/>
+          <w:szCs w:val="24"/>
+        </w:rPr>
+        <w:t xml:space="preserve"> |</w:t>
       </w:r>
       <w:bookmarkStart w:id="0" w:name="_GoBack"/>
       <w:bookmarkEnd w:id="0"/>
@@ -108,153 +642,26 @@
       <w:pPr>
         <w:rPr>
           <w:rFonts w:ascii="Times New Roman" w:hAnsi="Times New Roman" w:cs="Times New Roman"/>
-          <w:sz w:val="28"/>
-          <w:szCs w:val="28"/>
-        </w:rPr>
-      </w:pPr>
-      <w:r>
-        <w:rPr>
-          <w:rFonts w:ascii="Times New Roman" w:hAnsi="Times New Roman" w:cs="Times New Roman"/>
-          <w:sz w:val="28"/>
-          <w:szCs w:val="28"/>
-        </w:rPr>
-        <w:t>When user enters username and password</w:t>
-      </w:r>
-    </w:p>
-    <w:p>
-      <w:pPr>
-        <w:rPr>
-          <w:rFonts w:ascii="Times New Roman" w:hAnsi="Times New Roman" w:cs="Times New Roman"/>
-          <w:sz w:val="28"/>
-          <w:szCs w:val="28"/>
-        </w:rPr>
-      </w:pPr>
-      <w:r>
-        <w:rPr>
-          <w:rFonts w:ascii="Times New Roman" w:hAnsi="Times New Roman" w:cs="Times New Roman"/>
-          <w:sz w:val="28"/>
-          <w:szCs w:val="28"/>
-        </w:rPr>
-        <w:t>And clicks on login button</w:t>
-      </w:r>
-    </w:p>
-    <w:p>
-      <w:pPr>
-        <w:rPr>
-          <w:rFonts w:ascii="Times New Roman" w:hAnsi="Times New Roman" w:cs="Times New Roman"/>
-          <w:sz w:val="28"/>
-          <w:szCs w:val="28"/>
-        </w:rPr>
-      </w:pPr>
-      <w:r>
-        <w:rPr>
-          <w:rFonts w:ascii="Times New Roman" w:hAnsi="Times New Roman" w:cs="Times New Roman"/>
-          <w:sz w:val="28"/>
-          <w:szCs w:val="28"/>
-        </w:rPr>
-        <w:t>Then products listing page is displayed</w:t>
-      </w:r>
-    </w:p>
-    <w:p>
-      <w:pPr>
-        <w:rPr>
-          <w:rFonts w:ascii="Times New Roman" w:hAnsi="Times New Roman" w:cs="Times New Roman"/>
-          <w:sz w:val="28"/>
-          <w:szCs w:val="28"/>
-        </w:rPr>
-      </w:pPr>
-    </w:p>
-    <w:p>
-      <w:pPr>
-        <w:rPr>
-          <w:rFonts w:ascii="Times New Roman" w:hAnsi="Times New Roman" w:cs="Times New Roman"/>
-          <w:sz w:val="28"/>
-          <w:szCs w:val="28"/>
-        </w:rPr>
-      </w:pPr>
-      <w:r>
-        <w:rPr>
-          <w:rFonts w:ascii="Times New Roman" w:hAnsi="Times New Roman" w:cs="Times New Roman"/>
-          <w:sz w:val="28"/>
-          <w:szCs w:val="28"/>
-        </w:rPr>
-        <w:t>Scenario: User can’t login with invalid credentials</w:t>
-      </w:r>
-    </w:p>
-    <w:p>
-      <w:pPr>
-        <w:rPr>
-          <w:rFonts w:ascii="Times New Roman" w:hAnsi="Times New Roman" w:cs="Times New Roman"/>
-          <w:sz w:val="28"/>
-          <w:szCs w:val="28"/>
-        </w:rPr>
-      </w:pPr>
-      <w:r>
-        <w:rPr>
-          <w:rFonts w:ascii="Times New Roman" w:hAnsi="Times New Roman" w:cs="Times New Roman"/>
-          <w:sz w:val="28"/>
-          <w:szCs w:val="28"/>
-        </w:rPr>
-        <w:t>Given user is on login page</w:t>
-      </w:r>
-    </w:p>
-    <w:p>
-      <w:pPr>
-        <w:rPr>
-          <w:rFonts w:ascii="Times New Roman" w:hAnsi="Times New Roman" w:cs="Times New Roman"/>
-          <w:sz w:val="28"/>
-          <w:szCs w:val="28"/>
-        </w:rPr>
-      </w:pPr>
-      <w:r>
-        <w:rPr>
-          <w:rFonts w:ascii="Times New Roman" w:hAnsi="Times New Roman" w:cs="Times New Roman"/>
-          <w:sz w:val="28"/>
-          <w:szCs w:val="28"/>
-        </w:rPr>
-        <w:t>When user enters invalid username and password</w:t>
-      </w:r>
-    </w:p>
-    <w:p>
-      <w:pPr>
-        <w:rPr>
-          <w:rFonts w:ascii="Times New Roman" w:hAnsi="Times New Roman" w:cs="Times New Roman"/>
-          <w:sz w:val="28"/>
-          <w:szCs w:val="28"/>
-        </w:rPr>
-      </w:pPr>
-      <w:r>
-        <w:rPr>
-          <w:rFonts w:ascii="Times New Roman" w:hAnsi="Times New Roman" w:cs="Times New Roman"/>
-          <w:sz w:val="28"/>
-          <w:szCs w:val="28"/>
-        </w:rPr>
-        <w:t>And clicks on login button</w:t>
-      </w:r>
-    </w:p>
-    <w:p>
-      <w:pPr>
-        <w:rPr>
-          <w:rFonts w:ascii="Times New Roman" w:hAnsi="Times New Roman" w:cs="Times New Roman"/>
-          <w:sz w:val="28"/>
-          <w:szCs w:val="28"/>
-        </w:rPr>
-      </w:pPr>
-      <w:r>
-        <w:rPr>
-          <w:rFonts w:ascii="Times New Roman" w:hAnsi="Times New Roman" w:cs="Times New Roman"/>
-          <w:sz w:val="28"/>
-          <w:szCs w:val="28"/>
-        </w:rPr>
-        <w:t>Then error is displayed</w:t>
-      </w:r>
-    </w:p>
-    <w:p>
-      <w:pPr>
-        <w:rPr>
-          <w:rFonts w:ascii="Times New Roman" w:hAnsi="Times New Roman" w:cs="Times New Roman"/>
-          <w:sz w:val="28"/>
-          <w:szCs w:val="28"/>
+          <w:sz w:val="24"/>
+          <w:szCs w:val="24"/>
+        </w:rPr>
+      </w:pPr>
+    </w:p>
+    <w:p>
+      <w:pPr>
+        <w:rPr>
+          <w:rFonts w:ascii="Times New Roman" w:hAnsi="Times New Roman" w:cs="Times New Roman"/>
+          <w:sz w:val="24"/>
+          <w:szCs w:val="24"/>
+        </w:rPr>
+      </w:pPr>
+    </w:p>
+    <w:p>
+      <w:pPr>
+        <w:rPr>
+          <w:rFonts w:ascii="Times New Roman" w:hAnsi="Times New Roman" w:cs="Times New Roman"/>
+          <w:sz w:val="24"/>
+          <w:szCs w:val="24"/>
         </w:rPr>
       </w:pPr>
     </w:p>

</xml_diff>